<commit_message>
add face Cluster paper of cvpr2019
</commit_message>
<xml_diff>
--- a/pngs/thoughts/june_thinkings.docx
+++ b/pngs/thoughts/june_thinkings.docx
@@ -68,16 +68,16 @@
         <w:rPr>
           <w:rFonts w:hint="eastAsia"/>
         </w:rPr>
-        <w:t>期望3</w:t>
-      </w:r>
-      <w:r>
-        <w:t>6</w:t>
-      </w:r>
-      <w:r>
-        <w:rPr>
-          <w:rFonts w:hint="eastAsia"/>
-        </w:rPr>
-        <w:t>回</w:t>
+        <w:t>期望</w:t>
+      </w:r>
+      <w:r>
+        <w:t>34</w:t>
+      </w:r>
+      <w:r>
+        <w:rPr>
+          <w:rFonts w:hint="eastAsia"/>
+        </w:rPr>
+        <w:t>回到</w:t>
       </w:r>
       <w:proofErr w:type="spellStart"/>
       <w:r>
@@ -137,19 +137,174 @@
     </w:p>
     <w:p/>
     <w:p>
-      <w:pPr>
-        <w:rPr>
-          <w:rFonts w:hint="eastAsia"/>
-        </w:rPr>
-      </w:pPr>
       <w:r>
         <w:rPr>
           <w:rFonts w:hint="eastAsia"/>
         </w:rPr>
         <w:t>都是一个目的： 满足主目标的要求。 必须要有足够的research积累。</w:t>
+      </w:r>
+    </w:p>
+    <w:p/>
+    <w:p>
+      <w:r>
+        <w:rPr>
+          <w:rFonts w:hint="eastAsia"/>
+        </w:rPr>
+        <w:t>二 房子投资规划</w:t>
+      </w:r>
+    </w:p>
+    <w:p/>
+    <w:p>
+      <w:r>
+        <w:rPr>
+          <w:rFonts w:hint="eastAsia"/>
+        </w:rPr>
+        <w:t>看了几个地段的房子。</w:t>
+      </w:r>
+    </w:p>
+    <w:p>
+      <w:r>
+        <w:rPr>
+          <w:rFonts w:hint="eastAsia"/>
+        </w:rPr>
+        <w:t>2</w:t>
+      </w:r>
+      <w:r>
+        <w:t xml:space="preserve">.1 </w:t>
+      </w:r>
+      <w:r>
+        <w:rPr>
+          <w:rFonts w:hint="eastAsia"/>
+        </w:rPr>
+        <w:t>武清高铁站附近</w:t>
+      </w:r>
+    </w:p>
+    <w:p>
+      <w:r>
+        <w:rPr>
+          <w:rFonts w:hint="eastAsia"/>
+        </w:rPr>
+        <w:t xml:space="preserve">有 几个 公寓属性的房子。 价钱能接受。 </w:t>
+      </w:r>
+      <w:r>
+        <w:t>30</w:t>
+      </w:r>
+      <w:r>
+        <w:rPr>
+          <w:rFonts w:hint="eastAsia"/>
+        </w:rPr>
+        <w:t>w左右。 二套首付的话要1</w:t>
+      </w:r>
+      <w:r>
+        <w:t>8</w:t>
+      </w:r>
+      <w:r>
+        <w:rPr>
+          <w:rFonts w:hint="eastAsia"/>
+        </w:rPr>
+        <w:t>万，算上税费，约2</w:t>
+      </w:r>
+      <w:r>
+        <w:t>0</w:t>
+      </w:r>
+      <w:r>
+        <w:rPr>
+          <w:rFonts w:hint="eastAsia"/>
+        </w:rPr>
+        <w:t xml:space="preserve">万。 月供约1k左右。 </w:t>
+      </w:r>
+    </w:p>
+    <w:p>
+      <w:r>
+        <w:rPr>
+          <w:rFonts w:hint="eastAsia"/>
+        </w:rPr>
+        <w:t>加上通勤城际费用3k，等效月租为4k在北京的房子。</w:t>
+      </w:r>
+    </w:p>
+    <w:p/>
+    <w:p>
+      <w:r>
+        <w:rPr>
+          <w:rFonts w:hint="eastAsia"/>
+        </w:rPr>
+        <w:t>2</w:t>
+      </w:r>
+      <w:r>
+        <w:t xml:space="preserve">.2 </w:t>
+      </w:r>
+      <w:r>
+        <w:rPr>
+          <w:rFonts w:hint="eastAsia"/>
+        </w:rPr>
+        <w:t>天津站附近</w:t>
+      </w:r>
+    </w:p>
+    <w:p>
+      <w:r>
+        <w:rPr>
+          <w:rFonts w:hint="eastAsia"/>
+        </w:rPr>
+        <w:t>有若干个公寓属性。 但房价较贵1</w:t>
+      </w:r>
+      <w:r>
+        <w:t>00</w:t>
+      </w:r>
+      <w:r>
+        <w:rPr>
+          <w:rFonts w:hint="eastAsia"/>
+        </w:rPr>
+        <w:t>w左右。 二套首付6</w:t>
+      </w:r>
+      <w:r>
+        <w:t>0</w:t>
+      </w:r>
+      <w:r>
+        <w:rPr>
+          <w:rFonts w:hint="eastAsia"/>
+        </w:rPr>
+        <w:t>w，不够了。税费也很多了。</w:t>
+      </w:r>
+    </w:p>
+    <w:p/>
+    <w:p>
+      <w:r>
+        <w:rPr>
+          <w:rFonts w:hint="eastAsia"/>
+        </w:rPr>
+        <w:t>2</w:t>
+      </w:r>
+      <w:r>
+        <w:t xml:space="preserve">.3 </w:t>
+      </w:r>
+      <w:r>
+        <w:rPr>
+          <w:rFonts w:hint="eastAsia"/>
+        </w:rPr>
+        <w:t>找一个在北京工作的天津人</w:t>
+      </w:r>
+    </w:p>
+    <w:p>
+      <w:pPr>
+        <w:rPr>
+          <w:rFonts w:hint="eastAsia"/>
+        </w:rPr>
+      </w:pPr>
+      <w:r>
+        <w:rPr>
+          <w:rFonts w:hint="eastAsia"/>
+        </w:rPr>
+        <w:t>在北京工作的天津人的话，整体上应该会有加速买房，定居的过程了。</w:t>
       </w:r>
       <w:bookmarkStart w:id="0" w:name="_GoBack"/>
       <w:bookmarkEnd w:id="0"/>
+    </w:p>
+    <w:p>
+      <w:pPr>
+        <w:rPr>
+          <w:rFonts w:hint="eastAsia"/>
+        </w:rPr>
+      </w:pPr>
     </w:p>
     <w:sectPr>
       <w:pgSz w:w="11900" w:h="16840"/>

</xml_diff>